<commit_message>
begin update for March
</commit_message>
<xml_diff>
--- a/workshop_documents/BIOF085_Course description_Mar2021.docx
+++ b/workshop_documents/BIOF085_Course description_Mar2021.docx
@@ -50,6 +50,62 @@
         </w:rPr>
         <w:t xml:space="preserve"> </w:t>
       </w:r>
+      <w:r>
+        <w:rPr>
+          <w:rFonts w:ascii="Times New Roman" w:hAnsi="Times New Roman" w:cs="Times New Roman"/>
+          <w:sz w:val="24"/>
+          <w:szCs w:val="24"/>
+        </w:rPr>
+        <w:t>t</w:t>
+      </w:r>
+      <w:r>
+        <w:rPr>
+          <w:rFonts w:ascii="Times New Roman" w:hAnsi="Times New Roman" w:cs="Times New Roman"/>
+          <w:sz w:val="24"/>
+          <w:szCs w:val="24"/>
+        </w:rPr>
+        <w:t>o</w:t>
+      </w:r>
+      <w:r>
+        <w:rPr>
+          <w:rFonts w:ascii="Times New Roman" w:hAnsi="Times New Roman" w:cs="Times New Roman"/>
+          <w:sz w:val="24"/>
+          <w:szCs w:val="24"/>
+        </w:rPr>
+        <w:t xml:space="preserve"> D</w:t>
+      </w:r>
+      <w:r>
+        <w:rPr>
+          <w:rFonts w:ascii="Times New Roman" w:hAnsi="Times New Roman" w:cs="Times New Roman"/>
+          <w:sz w:val="24"/>
+          <w:szCs w:val="24"/>
+        </w:rPr>
+        <w:t>ata</w:t>
+      </w:r>
+      <w:r>
+        <w:rPr>
+          <w:rFonts w:ascii="Times New Roman" w:hAnsi="Times New Roman" w:cs="Times New Roman"/>
+          <w:sz w:val="24"/>
+          <w:szCs w:val="24"/>
+        </w:rPr>
+        <w:t xml:space="preserve"> S</w:t>
+      </w:r>
+      <w:r>
+        <w:rPr>
+          <w:rFonts w:ascii="Times New Roman" w:hAnsi="Times New Roman" w:cs="Times New Roman"/>
+          <w:sz w:val="24"/>
+          <w:szCs w:val="24"/>
+        </w:rPr>
+        <w:t>cience</w:t>
+      </w:r>
+      <w:r>
+        <w:rPr>
+          <w:rFonts w:ascii="Times New Roman" w:hAnsi="Times New Roman" w:cs="Times New Roman"/>
+          <w:sz w:val="24"/>
+          <w:szCs w:val="24"/>
+        </w:rPr>
+        <w:t xml:space="preserve"> </w:t>
+      </w:r>
       <w:proofErr w:type="gramStart"/>
       <w:r>
         <w:rPr>
@@ -57,65 +113,17 @@
           <w:sz w:val="24"/>
           <w:szCs w:val="24"/>
         </w:rPr>
-        <w:t>T</w:t>
-      </w:r>
-      <w:r>
-        <w:rPr>
-          <w:rFonts w:ascii="Times New Roman" w:hAnsi="Times New Roman" w:cs="Times New Roman"/>
-          <w:sz w:val="24"/>
-          <w:szCs w:val="24"/>
-        </w:rPr>
-        <w:t>o</w:t>
+        <w:t>W</w:t>
+      </w:r>
+      <w:r>
+        <w:rPr>
+          <w:rFonts w:ascii="Times New Roman" w:hAnsi="Times New Roman" w:cs="Times New Roman"/>
+          <w:sz w:val="24"/>
+          <w:szCs w:val="24"/>
+        </w:rPr>
+        <w:t>ith</w:t>
       </w:r>
       <w:proofErr w:type="gramEnd"/>
-      <w:r>
-        <w:rPr>
-          <w:rFonts w:ascii="Times New Roman" w:hAnsi="Times New Roman" w:cs="Times New Roman"/>
-          <w:sz w:val="24"/>
-          <w:szCs w:val="24"/>
-        </w:rPr>
-        <w:t xml:space="preserve"> D</w:t>
-      </w:r>
-      <w:r>
-        <w:rPr>
-          <w:rFonts w:ascii="Times New Roman" w:hAnsi="Times New Roman" w:cs="Times New Roman"/>
-          <w:sz w:val="24"/>
-          <w:szCs w:val="24"/>
-        </w:rPr>
-        <w:t>ata</w:t>
-      </w:r>
-      <w:r>
-        <w:rPr>
-          <w:rFonts w:ascii="Times New Roman" w:hAnsi="Times New Roman" w:cs="Times New Roman"/>
-          <w:sz w:val="24"/>
-          <w:szCs w:val="24"/>
-        </w:rPr>
-        <w:t xml:space="preserve"> S</w:t>
-      </w:r>
-      <w:r>
-        <w:rPr>
-          <w:rFonts w:ascii="Times New Roman" w:hAnsi="Times New Roman" w:cs="Times New Roman"/>
-          <w:sz w:val="24"/>
-          <w:szCs w:val="24"/>
-        </w:rPr>
-        <w:t>cience</w:t>
-      </w:r>
-      <w:r>
-        <w:rPr>
-          <w:rFonts w:ascii="Times New Roman" w:hAnsi="Times New Roman" w:cs="Times New Roman"/>
-          <w:sz w:val="24"/>
-          <w:szCs w:val="24"/>
-        </w:rPr>
-        <w:t xml:space="preserve"> W</w:t>
-      </w:r>
-      <w:r>
-        <w:rPr>
-          <w:rFonts w:ascii="Times New Roman" w:hAnsi="Times New Roman" w:cs="Times New Roman"/>
-          <w:sz w:val="24"/>
-          <w:szCs w:val="24"/>
-        </w:rPr>
-        <w:t>ith</w:t>
-      </w:r>
       <w:r>
         <w:rPr>
           <w:rFonts w:ascii="Times New Roman" w:hAnsi="Times New Roman" w:cs="Times New Roman"/>
@@ -743,16 +751,14 @@
         </w:rPr>
         <w:t xml:space="preserve">If attendees do not come to the pre-workshop </w:t>
       </w:r>
-      <w:proofErr w:type="gramStart"/>
-      <w:r>
-        <w:rPr>
-          <w:rFonts w:ascii="Times New Roman" w:hAnsi="Times New Roman" w:cs="Times New Roman"/>
-          <w:sz w:val="24"/>
-          <w:szCs w:val="24"/>
-        </w:rPr>
-        <w:t>session</w:t>
-      </w:r>
-      <w:proofErr w:type="gramEnd"/>
+      <w:r>
+        <w:rPr>
+          <w:rFonts w:ascii="Times New Roman" w:hAnsi="Times New Roman" w:cs="Times New Roman"/>
+          <w:sz w:val="24"/>
+          <w:szCs w:val="24"/>
+        </w:rPr>
+        <w:t>session,</w:t>
+      </w:r>
       <w:r>
         <w:rPr>
           <w:rFonts w:ascii="Times New Roman" w:hAnsi="Times New Roman" w:cs="Times New Roman"/>
@@ -997,7 +1003,6 @@
         </w:rPr>
         <w:t xml:space="preserve"> given the number of </w:t>
       </w:r>
-      <w:proofErr w:type="gramStart"/>
       <w:r>
         <w:rPr>
           <w:rFonts w:ascii="Times New Roman" w:hAnsi="Times New Roman" w:cs="Times New Roman"/>
@@ -1014,9 +1019,8 @@
           <w:sz w:val="24"/>
           <w:szCs w:val="24"/>
         </w:rPr>
-        <w:t>, but</w:t>
-      </w:r>
-      <w:proofErr w:type="gramEnd"/>
+        <w:t xml:space="preserve"> but</w:t>
+      </w:r>
       <w:r>
         <w:rPr>
           <w:rFonts w:ascii="Times New Roman" w:hAnsi="Times New Roman" w:cs="Times New Roman"/>

</xml_diff>